<commit_message>
Updated with Molly's comments
</commit_message>
<xml_diff>
--- a/resume.docx
+++ b/resume.docx
@@ -16,8 +16,6 @@
         </w:rPr>
         <w:t>About Me</w:t>
       </w:r>
-      <w:bookmarkStart w:id="0" w:name="_GoBack"/>
-      <w:bookmarkEnd w:id="0"/>
     </w:p>
     <w:p>
       <w:r>
@@ -27,7 +25,13 @@
         <w:t xml:space="preserve">deep technical background and a </w:t>
       </w:r>
       <w:r>
-        <w:t>dedication to optimizing customer outcomes utilizing the latest software solutions. I have worked for GE since 2008 and developed my technical and leadership capabilities through multiple training courses and world-class training programs (Edison Enginee</w:t>
+        <w:t xml:space="preserve">dedication to optimizing customer outcomes utilizing the latest software solutions. I have worked for GE since 2008 and developed my technical and leadership capabilities through training courses and world-class </w:t>
+      </w:r>
+      <w:r>
+        <w:t>leadership</w:t>
+      </w:r>
+      <w:r>
+        <w:t xml:space="preserve"> programs (Edison Enginee</w:t>
       </w:r>
       <w:r>
         <w:t>ring Development Program (EEDP)</w:t>
@@ -281,7 +285,7 @@
               <w:autoSpaceDN w:val="0"/>
               <w:adjustRightInd w:val="0"/>
               <w:spacing w:line="300" w:lineRule="atLeast"/>
-              <w:ind w:left="168" w:hanging="180"/>
+              <w:ind w:left="163" w:hanging="180"/>
               <w:rPr>
                 <w:rFonts w:cstheme="minorHAnsi"/>
                 <w:color w:val="000000"/>
@@ -292,28 +296,46 @@
                 <w:rFonts w:cstheme="minorHAnsi"/>
                 <w:color w:val="000000"/>
               </w:rPr>
-              <w:t xml:space="preserve">Led integration of </w:t>
-            </w:r>
-            <w:r>
-              <w:rPr>
-                <w:rFonts w:cstheme="minorHAnsi"/>
-                <w:color w:val="000000"/>
-              </w:rPr>
-              <w:t>2</w:t>
-            </w:r>
-            <w:r>
-              <w:rPr>
-                <w:rFonts w:cstheme="minorHAnsi"/>
-                <w:color w:val="000000"/>
-              </w:rPr>
-              <w:t xml:space="preserve"> acquisition</w:t>
-            </w:r>
-            <w:r>
-              <w:rPr>
-                <w:rFonts w:cstheme="minorHAnsi"/>
-                <w:color w:val="000000"/>
-              </w:rPr>
-              <w:t>s over the course of 1 year, arming 90+ employees with the tools and training necessary to be successful at GE</w:t>
+              <w:t>Led the integrat</w:t>
+            </w:r>
+            <w:r>
+              <w:rPr>
+                <w:rFonts w:cstheme="minorHAnsi"/>
+                <w:color w:val="000000"/>
+              </w:rPr>
+              <w:t>ion of 2 acquisitions over a 12-</w:t>
+            </w:r>
+            <w:r>
+              <w:rPr>
+                <w:rFonts w:cstheme="minorHAnsi"/>
+                <w:color w:val="000000"/>
+              </w:rPr>
+              <w:t>month span, focused on talent development, process and product synergies, culture adoption, product roadmap expansion and mentorship and coaching of ~100 employees.</w:t>
+            </w:r>
+          </w:p>
+          <w:p>
+            <w:pPr>
+              <w:pStyle w:val="ListParagraph"/>
+              <w:numPr>
+                <w:ilvl w:val="0"/>
+                <w:numId w:val="1"/>
+              </w:numPr>
+              <w:autoSpaceDE w:val="0"/>
+              <w:autoSpaceDN w:val="0"/>
+              <w:adjustRightInd w:val="0"/>
+              <w:spacing w:line="300" w:lineRule="atLeast"/>
+              <w:ind w:left="163" w:hanging="180"/>
+              <w:rPr>
+                <w:rFonts w:cstheme="minorHAnsi"/>
+                <w:color w:val="000000"/>
+              </w:rPr>
+            </w:pPr>
+            <w:r>
+              <w:rPr>
+                <w:rFonts w:cstheme="minorHAnsi"/>
+                <w:color w:val="000000"/>
+              </w:rPr>
+              <w:t>Facilitated the development of a robust non-core product divestiture strategy to strengthen the growth portfolio of core competencies</w:t>
             </w:r>
           </w:p>
           <w:p>
@@ -338,63 +360,6 @@
                 <w:rFonts w:cstheme="minorHAnsi"/>
                 <w:color w:val="000000"/>
               </w:rPr>
-              <w:t>Ensured robust non-core product divestiture strategy</w:t>
-            </w:r>
-          </w:p>
-          <w:p>
-            <w:pPr>
-              <w:pStyle w:val="ListParagraph"/>
-              <w:numPr>
-                <w:ilvl w:val="0"/>
-                <w:numId w:val="1"/>
-              </w:numPr>
-              <w:autoSpaceDE w:val="0"/>
-              <w:autoSpaceDN w:val="0"/>
-              <w:adjustRightInd w:val="0"/>
-              <w:spacing w:line="300" w:lineRule="atLeast"/>
-              <w:ind w:left="168" w:hanging="180"/>
-              <w:rPr>
-                <w:rFonts w:cstheme="minorHAnsi"/>
-                <w:color w:val="000000"/>
-              </w:rPr>
-            </w:pPr>
-            <w:r>
-              <w:rPr>
-                <w:rFonts w:cstheme="minorHAnsi"/>
-                <w:color w:val="000000"/>
-              </w:rPr>
-              <w:t>Drove product</w:t>
-            </w:r>
-            <w:r>
-              <w:rPr>
-                <w:rFonts w:cstheme="minorHAnsi"/>
-                <w:color w:val="000000"/>
-              </w:rPr>
-              <w:t xml:space="preserve"> strategies and roadmap decisions</w:t>
-            </w:r>
-          </w:p>
-          <w:p>
-            <w:pPr>
-              <w:pStyle w:val="ListParagraph"/>
-              <w:numPr>
-                <w:ilvl w:val="0"/>
-                <w:numId w:val="1"/>
-              </w:numPr>
-              <w:autoSpaceDE w:val="0"/>
-              <w:autoSpaceDN w:val="0"/>
-              <w:adjustRightInd w:val="0"/>
-              <w:spacing w:line="300" w:lineRule="atLeast"/>
-              <w:ind w:left="168" w:hanging="180"/>
-              <w:rPr>
-                <w:rFonts w:cstheme="minorHAnsi"/>
-                <w:color w:val="000000"/>
-              </w:rPr>
-            </w:pPr>
-            <w:r>
-              <w:rPr>
-                <w:rFonts w:cstheme="minorHAnsi"/>
-                <w:color w:val="000000"/>
-              </w:rPr>
               <w:t>Identified opportunities to grow and syn</w:t>
             </w:r>
             <w:r>
@@ -521,7 +486,28 @@
                 <w:rFonts w:cstheme="minorHAnsi"/>
                 <w:color w:val="000000"/>
               </w:rPr>
-              <w:t>Led scrum team on feature development for Digital Thread Engineer product</w:t>
+              <w:t>Led</w:t>
+            </w:r>
+            <w:r>
+              <w:rPr>
+                <w:rFonts w:cstheme="minorHAnsi"/>
+                <w:color w:val="000000"/>
+              </w:rPr>
+              <w:t xml:space="preserve"> 5-member</w:t>
+            </w:r>
+            <w:r>
+              <w:rPr>
+                <w:rFonts w:cstheme="minorHAnsi"/>
+                <w:color w:val="000000"/>
+              </w:rPr>
+              <w:t xml:space="preserve"> scrum team on feature developm</w:t>
+            </w:r>
+            <w:r>
+              <w:rPr>
+                <w:rFonts w:cstheme="minorHAnsi"/>
+                <w:color w:val="000000"/>
+              </w:rPr>
+              <w:t>ent for Digital Thread Engineer</w:t>
             </w:r>
           </w:p>
           <w:p>
@@ -612,6 +598,13 @@
               </w:rPr>
               <w:t xml:space="preserve"> development on multiple projects including planning, forecasting, earned value management and milestone tracking</w:t>
             </w:r>
+            <w:r>
+              <w:rPr>
+                <w:rFonts w:cstheme="minorHAnsi"/>
+                <w:color w:val="000000"/>
+              </w:rPr>
+              <w:t xml:space="preserve"> for teams of 2-6 people</w:t>
+            </w:r>
           </w:p>
           <w:p>
             <w:pPr>
@@ -676,31 +669,8 @@
                 <w:color w:val="000000"/>
               </w:rPr>
             </w:pPr>
-            <w:r>
-              <w:rPr>
-                <w:rFonts w:cstheme="minorHAnsi"/>
-                <w:color w:val="000000"/>
-              </w:rPr>
-              <w:t>Lead developer for multiple features on multiple projects</w:t>
-            </w:r>
-          </w:p>
-          <w:p>
-            <w:pPr>
-              <w:pStyle w:val="ListParagraph"/>
-              <w:numPr>
-                <w:ilvl w:val="0"/>
-                <w:numId w:val="2"/>
-              </w:numPr>
-              <w:autoSpaceDE w:val="0"/>
-              <w:autoSpaceDN w:val="0"/>
-              <w:adjustRightInd w:val="0"/>
-              <w:spacing w:line="300" w:lineRule="atLeast"/>
-              <w:ind w:left="168" w:hanging="180"/>
-              <w:rPr>
-                <w:rFonts w:cstheme="minorHAnsi"/>
-                <w:color w:val="000000"/>
-              </w:rPr>
-            </w:pPr>
+            <w:bookmarkStart w:id="0" w:name="_GoBack"/>
+            <w:bookmarkEnd w:id="0"/>
             <w:r>
               <w:rPr>
                 <w:rFonts w:cstheme="minorHAnsi"/>
@@ -4618,7 +4588,7 @@
 </file>
 
 <file path=customXml/itemProps1.xml><?xml version="1.0" encoding="utf-8"?>
-<ds:datastoreItem xmlns:ds="http://schemas.openxmlformats.org/officeDocument/2006/customXml" ds:itemID="{072CDBB5-12B4-1743-8348-D6489E84014A}">
+<ds:datastoreItem xmlns:ds="http://schemas.openxmlformats.org/officeDocument/2006/customXml" ds:itemID="{7AD764C6-7922-DB4D-AABB-F7EF63A9D6A9}">
   <ds:schemaRefs>
     <ds:schemaRef ds:uri="http://schemas.openxmlformats.org/officeDocument/2006/bibliography"/>
   </ds:schemaRefs>

</xml_diff>

<commit_message>
Updated with PO job
</commit_message>
<xml_diff>
--- a/resume.docx
+++ b/resume.docx
@@ -19,13 +19,19 @@
     </w:p>
     <w:p>
       <w:r>
-        <w:t xml:space="preserve">I am a creative, clear-thinking business leader with a </w:t>
+        <w:t xml:space="preserve">I am a creative, clear-thinking leader with a </w:t>
       </w:r>
       <w:r>
         <w:t xml:space="preserve">deep technical background and a </w:t>
       </w:r>
       <w:r>
-        <w:t xml:space="preserve">dedication to optimizing customer outcomes utilizing the latest software solutions. I have worked for GE since 2008 and developed my technical and leadership capabilities through training courses and world-class </w:t>
+        <w:t>dedication to optimizing customer outcomes utilizing the latest software solutions. I have worked for GE since 2008 and developed my technical and leadership capabi</w:t>
+      </w:r>
+      <w:r>
+        <w:t xml:space="preserve">lities through training courses, </w:t>
+      </w:r>
+      <w:r>
+        <w:t xml:space="preserve">world-class </w:t>
       </w:r>
       <w:r>
         <w:t>leadership</w:t>
@@ -37,7 +43,18 @@
         <w:t>ring Development Program (EEDP)</w:t>
       </w:r>
       <w:r>
-        <w:t xml:space="preserve"> and Accelerated Leadership Program (XLP)).</w:t>
+        <w:t xml:space="preserve"> and Accelerated Leadership Program (XLP))</w:t>
+      </w:r>
+      <w:r>
+        <w:t xml:space="preserve"> </w:t>
+      </w:r>
+      <w:bookmarkStart w:id="0" w:name="_GoBack"/>
+      <w:bookmarkEnd w:id="0"/>
+      <w:r>
+        <w:t>and a wide array of experiences</w:t>
+      </w:r>
+      <w:r>
+        <w:t>.</w:t>
       </w:r>
     </w:p>
     <w:p>
@@ -137,7 +154,13 @@
               <w:rPr>
                 <w:i/>
               </w:rPr>
-              <w:t>Master of Science in Computing - GPA: 4.0</w:t>
+              <w:t xml:space="preserve">Master of Science in Computing - </w:t>
+            </w:r>
+            <w:r>
+              <w:rPr>
+                <w:i/>
+              </w:rPr>
+              <w:t>Thesis: “Real Time Control Framework Using Android”</w:t>
             </w:r>
           </w:p>
         </w:tc>
@@ -181,7 +204,7 @@
               <w:rPr>
                 <w:i/>
               </w:rPr>
-              <w:t>Bachelor of Science in Computer Engineering - GPA: 3.235</w:t>
+              <w:t>Bachelor of Science in Computer Engineering</w:t>
             </w:r>
           </w:p>
         </w:tc>
@@ -258,6 +281,154 @@
               <w:adjustRightInd w:val="0"/>
               <w:spacing w:line="300" w:lineRule="atLeast"/>
               <w:rPr>
+                <w:rFonts w:cstheme="minorHAnsi"/>
+                <w:i/>
+                <w:color w:val="000000"/>
+                <w:u w:val="single"/>
+              </w:rPr>
+            </w:pPr>
+            <w:r>
+              <w:rPr>
+                <w:rFonts w:cstheme="minorHAnsi"/>
+                <w:i/>
+                <w:color w:val="000000"/>
+                <w:u w:val="single"/>
+              </w:rPr>
+              <w:t xml:space="preserve">Sr Staff Technical Product Manager – </w:t>
+            </w:r>
+            <w:r>
+              <w:rPr>
+                <w:rFonts w:cstheme="minorHAnsi"/>
+                <w:i/>
+                <w:color w:val="000000"/>
+                <w:u w:val="single"/>
+              </w:rPr>
+              <w:t xml:space="preserve">Aviation - </w:t>
+            </w:r>
+            <w:r>
+              <w:rPr>
+                <w:rFonts w:cstheme="minorHAnsi"/>
+                <w:i/>
+                <w:color w:val="000000"/>
+                <w:u w:val="single"/>
+              </w:rPr>
+              <w:t>1 year</w:t>
+            </w:r>
+          </w:p>
+          <w:p>
+            <w:pPr>
+              <w:pStyle w:val="ListParagraph"/>
+              <w:numPr>
+                <w:ilvl w:val="0"/>
+                <w:numId w:val="7"/>
+              </w:numPr>
+              <w:autoSpaceDE w:val="0"/>
+              <w:autoSpaceDN w:val="0"/>
+              <w:adjustRightInd w:val="0"/>
+              <w:spacing w:line="300" w:lineRule="atLeast"/>
+              <w:ind w:left="170" w:hanging="180"/>
+              <w:rPr>
+                <w:rFonts w:cstheme="minorHAnsi"/>
+                <w:i/>
+                <w:color w:val="000000"/>
+                <w:u w:val="single"/>
+              </w:rPr>
+            </w:pPr>
+            <w:r>
+              <w:rPr>
+                <w:rFonts w:cstheme="minorHAnsi"/>
+                <w:color w:val="000000"/>
+              </w:rPr>
+              <w:t xml:space="preserve">Lead </w:t>
+            </w:r>
+            <w:r>
+              <w:rPr>
+                <w:rFonts w:cstheme="minorHAnsi"/>
+                <w:color w:val="000000"/>
+              </w:rPr>
+              <w:t xml:space="preserve">technical </w:t>
+            </w:r>
+            <w:r>
+              <w:rPr>
+                <w:rFonts w:cstheme="minorHAnsi"/>
+                <w:color w:val="000000"/>
+              </w:rPr>
+              <w:t xml:space="preserve">product </w:t>
+            </w:r>
+            <w:r>
+              <w:rPr>
+                <w:rFonts w:cstheme="minorHAnsi"/>
+                <w:color w:val="000000"/>
+              </w:rPr>
+              <w:t>development for financial accounting application</w:t>
+            </w:r>
+          </w:p>
+          <w:p>
+            <w:pPr>
+              <w:pStyle w:val="ListParagraph"/>
+              <w:numPr>
+                <w:ilvl w:val="0"/>
+                <w:numId w:val="7"/>
+              </w:numPr>
+              <w:autoSpaceDE w:val="0"/>
+              <w:autoSpaceDN w:val="0"/>
+              <w:adjustRightInd w:val="0"/>
+              <w:spacing w:line="300" w:lineRule="atLeast"/>
+              <w:ind w:left="170" w:hanging="180"/>
+              <w:rPr>
+                <w:rFonts w:cstheme="minorHAnsi"/>
+                <w:color w:val="000000"/>
+              </w:rPr>
+            </w:pPr>
+            <w:r>
+              <w:rPr>
+                <w:rFonts w:cstheme="minorHAnsi"/>
+                <w:color w:val="000000"/>
+              </w:rPr>
+              <w:t>Managed</w:t>
+            </w:r>
+            <w:r>
+              <w:rPr>
+                <w:rFonts w:cstheme="minorHAnsi"/>
+                <w:color w:val="000000"/>
+              </w:rPr>
+              <w:t xml:space="preserve"> product vision, strategy, execution, roadmap and feature prioritization using industry standard tools like Aha! and Rally</w:t>
+            </w:r>
+          </w:p>
+          <w:p>
+            <w:pPr>
+              <w:pStyle w:val="ListParagraph"/>
+              <w:numPr>
+                <w:ilvl w:val="0"/>
+                <w:numId w:val="7"/>
+              </w:numPr>
+              <w:autoSpaceDE w:val="0"/>
+              <w:autoSpaceDN w:val="0"/>
+              <w:adjustRightInd w:val="0"/>
+              <w:spacing w:line="300" w:lineRule="atLeast"/>
+              <w:ind w:left="170" w:hanging="180"/>
+              <w:rPr>
+                <w:rFonts w:cstheme="minorHAnsi"/>
+                <w:i/>
+                <w:color w:val="000000"/>
+                <w:u w:val="single"/>
+              </w:rPr>
+            </w:pPr>
+            <w:r>
+              <w:rPr>
+                <w:rFonts w:cstheme="minorHAnsi"/>
+                <w:color w:val="000000"/>
+              </w:rPr>
+              <w:t>Lead team of 12 software developers to execute to product roadmap</w:t>
+            </w:r>
+          </w:p>
+          <w:p>
+            <w:pPr>
+              <w:autoSpaceDE w:val="0"/>
+              <w:autoSpaceDN w:val="0"/>
+              <w:adjustRightInd w:val="0"/>
+              <w:spacing w:line="300" w:lineRule="atLeast"/>
+              <w:rPr>
                 <w:rFonts w:eastAsia="MS Mincho" w:cstheme="minorHAnsi"/>
                 <w:i/>
                 <w:color w:val="000000"/>
@@ -461,7 +632,21 @@
                 <w:rFonts w:cstheme="minorHAnsi"/>
                 <w:color w:val="000000"/>
               </w:rPr>
-              <w:t>Drove GE Digital prioritization of features based on architectural gap definition with Predix Platform and needs of GE Aviation applications</w:t>
+              <w:t>Drove GE Digital prioritization of features based on architectu</w:t>
+            </w:r>
+            <w:r>
+              <w:rPr>
+                <w:rFonts w:cstheme="minorHAnsi"/>
+                <w:color w:val="000000"/>
+              </w:rPr>
+              <w:t>ral gap definition with Predix p</w:t>
+            </w:r>
+            <w:r>
+              <w:rPr>
+                <w:rFonts w:cstheme="minorHAnsi"/>
+                <w:color w:val="000000"/>
+              </w:rPr>
+              <w:t>latform and needs of GE Aviation applications</w:t>
             </w:r>
           </w:p>
           <w:p>
@@ -669,8 +854,6 @@
                 <w:color w:val="000000"/>
               </w:rPr>
             </w:pPr>
-            <w:bookmarkStart w:id="0" w:name="_GoBack"/>
-            <w:bookmarkEnd w:id="0"/>
             <w:r>
               <w:rPr>
                 <w:rFonts w:cstheme="minorHAnsi"/>
@@ -690,7 +873,21 @@
                 <w:rFonts w:cstheme="minorHAnsi"/>
                 <w:color w:val="000000"/>
               </w:rPr>
-              <w:t>p, saving over $1MM over</w:t>
+              <w:t xml:space="preserve">p, saving </w:t>
+            </w:r>
+            <w:r>
+              <w:rPr>
+                <w:rFonts w:cstheme="minorHAnsi"/>
+                <w:color w:val="000000"/>
+              </w:rPr>
+              <w:t>~</w:t>
+            </w:r>
+            <w:r>
+              <w:rPr>
+                <w:rFonts w:cstheme="minorHAnsi"/>
+                <w:color w:val="000000"/>
+              </w:rPr>
+              <w:t>$1MM over</w:t>
             </w:r>
             <w:r>
               <w:rPr>
@@ -1021,7 +1218,7 @@
                 <w:noProof/>
               </w:rPr>
               <w:drawing>
-                <wp:inline distT="0" distB="0" distL="0" distR="0">
+                <wp:inline distT="0" distB="0" distL="0" distR="0" wp14:anchorId="33286527" wp14:editId="2FBD4AF5">
                   <wp:extent cx="344774" cy="344774"/>
                   <wp:effectExtent l="0" t="0" r="0" b="0"/>
                   <wp:docPr id="3" name="Picture 3"/>
@@ -1072,6 +1269,7 @@
           </w:tcPr>
           <w:p>
             <w:r>
+              <w:lastRenderedPageBreak/>
               <w:t>June 2014 – July 2016</w:t>
             </w:r>
           </w:p>
@@ -1186,7 +1384,7 @@
                 <w:noProof/>
               </w:rPr>
               <w:drawing>
-                <wp:inline distT="0" distB="0" distL="0" distR="0">
+                <wp:inline distT="0" distB="0" distL="0" distR="0" wp14:anchorId="0BF15EEA" wp14:editId="45D2FC8B">
                   <wp:extent cx="383328" cy="262413"/>
                   <wp:effectExtent l="0" t="0" r="0" b="4445"/>
                   <wp:docPr id="37" name="Picture 37"/>
@@ -1297,7 +1495,7 @@
                 <w:noProof/>
               </w:rPr>
               <w:drawing>
-                <wp:inline distT="0" distB="0" distL="0" distR="0">
+                <wp:inline distT="0" distB="0" distL="0" distR="0" wp14:anchorId="4A2F298D" wp14:editId="0E59E3E3">
                   <wp:extent cx="355600" cy="355600"/>
                   <wp:effectExtent l="0" t="0" r="0" b="0"/>
                   <wp:docPr id="7" name="Picture 7"/>
@@ -1356,7 +1554,6 @@
           <w:b/>
           <w:sz w:val="32"/>
         </w:rPr>
-        <w:lastRenderedPageBreak/>
         <w:t>Training</w:t>
       </w:r>
     </w:p>
@@ -1434,21 +1631,7 @@
               <w:rPr>
                 <w:i/>
               </w:rPr>
-              <w:t xml:space="preserve">Cloud Computing, Cybersecurity, </w:t>
-            </w:r>
-            <w:proofErr w:type="spellStart"/>
-            <w:r>
-              <w:rPr>
-                <w:i/>
-              </w:rPr>
-              <w:t>Blockchain</w:t>
-            </w:r>
-            <w:proofErr w:type="spellEnd"/>
-            <w:r>
-              <w:rPr>
-                <w:i/>
-              </w:rPr>
-              <w:t>, Unconscious Bias, Cash Management, Effective Communication, Think Like an Airline, Leading Virtual Teams, Management Simulation</w:t>
+              <w:t>Cloud Computing, Cybersecurity, Blockchain, Unconscious Bias, Cash Management, Effective Communication, Think Like an Airline, Leading Virtual Teams, Management Simulation</w:t>
             </w:r>
           </w:p>
         </w:tc>
@@ -1618,7 +1801,7 @@
                 <w:noProof/>
               </w:rPr>
               <w:drawing>
-                <wp:inline distT="0" distB="0" distL="0" distR="0" wp14:anchorId="79DFA163" wp14:editId="133F4097">
+                <wp:inline distT="0" distB="0" distL="0" distR="0" wp14:anchorId="298830E4" wp14:editId="68C861DC">
                   <wp:extent cx="832104" cy="457195"/>
                   <wp:effectExtent l="0" t="0" r="0" b="635"/>
                   <wp:docPr id="25" name="Picture 25"/>
@@ -1664,7 +1847,7 @@
                 <w:noProof/>
               </w:rPr>
               <w:drawing>
-                <wp:inline distT="0" distB="0" distL="0" distR="0">
+                <wp:inline distT="0" distB="0" distL="0" distR="0" wp14:anchorId="6A5F1640" wp14:editId="5CE59394">
                   <wp:extent cx="1472184" cy="456633"/>
                   <wp:effectExtent l="0" t="0" r="1270" b="0"/>
                   <wp:docPr id="11" name="Picture 11"/>
@@ -1710,7 +1893,7 @@
                 <w:noProof/>
               </w:rPr>
               <w:drawing>
-                <wp:inline distT="0" distB="0" distL="0" distR="0">
+                <wp:inline distT="0" distB="0" distL="0" distR="0" wp14:anchorId="6E5B780B" wp14:editId="461931AF">
                   <wp:extent cx="457200" cy="457200"/>
                   <wp:effectExtent l="0" t="0" r="0" b="0"/>
                   <wp:docPr id="15" name="Picture 15"/>
@@ -1756,7 +1939,7 @@
                 <w:noProof/>
               </w:rPr>
               <w:drawing>
-                <wp:inline distT="0" distB="0" distL="0" distR="0">
+                <wp:inline distT="0" distB="0" distL="0" distR="0" wp14:anchorId="4F93F1CC" wp14:editId="79AFF62C">
                   <wp:extent cx="329184" cy="455371"/>
                   <wp:effectExtent l="0" t="0" r="1270" b="1905"/>
                   <wp:docPr id="20" name="Picture 20"/>
@@ -1802,7 +1985,7 @@
                 <w:noProof/>
               </w:rPr>
               <w:drawing>
-                <wp:inline distT="0" distB="0" distL="0" distR="0">
+                <wp:inline distT="0" distB="0" distL="0" distR="0" wp14:anchorId="6E83F8BB" wp14:editId="57EA1CC9">
                   <wp:extent cx="557784" cy="460778"/>
                   <wp:effectExtent l="0" t="0" r="1270" b="0"/>
                   <wp:docPr id="28" name="Picture 28"/>
@@ -1848,7 +2031,7 @@
                 <w:noProof/>
               </w:rPr>
               <w:drawing>
-                <wp:inline distT="0" distB="0" distL="0" distR="0">
+                <wp:inline distT="0" distB="0" distL="0" distR="0" wp14:anchorId="4B5F38CA" wp14:editId="1F127B32">
                   <wp:extent cx="457200" cy="457200"/>
                   <wp:effectExtent l="0" t="0" r="0" b="0"/>
                   <wp:docPr id="32" name="Picture 32"/>
@@ -1894,7 +2077,7 @@
                 <w:noProof/>
               </w:rPr>
               <w:drawing>
-                <wp:inline distT="0" distB="0" distL="0" distR="0" wp14:anchorId="267472DD" wp14:editId="5C6742F4">
+                <wp:inline distT="0" distB="0" distL="0" distR="0" wp14:anchorId="230CF087" wp14:editId="427429D5">
                   <wp:extent cx="457200" cy="457200"/>
                   <wp:effectExtent l="0" t="0" r="0" b="0"/>
                   <wp:docPr id="29" name="Picture 29"/>
@@ -1940,7 +2123,7 @@
                 <w:noProof/>
               </w:rPr>
               <w:drawing>
-                <wp:inline distT="0" distB="0" distL="0" distR="0" wp14:anchorId="5DAD4022" wp14:editId="5A825242">
+                <wp:inline distT="0" distB="0" distL="0" distR="0" wp14:anchorId="7D75B275" wp14:editId="274C29CB">
                   <wp:extent cx="384048" cy="460075"/>
                   <wp:effectExtent l="0" t="0" r="0" b="0"/>
                   <wp:docPr id="10" name="Picture 10"/>
@@ -1986,7 +2169,7 @@
                 <w:noProof/>
               </w:rPr>
               <w:drawing>
-                <wp:inline distT="0" distB="0" distL="0" distR="0" wp14:anchorId="1F5CD309" wp14:editId="4718BFBC">
+                <wp:inline distT="0" distB="0" distL="0" distR="0" wp14:anchorId="2FEC0AD1" wp14:editId="0D67C500">
                   <wp:extent cx="457200" cy="457200"/>
                   <wp:effectExtent l="0" t="0" r="0" b="0"/>
                   <wp:docPr id="22" name="Picture 22"/>
@@ -2032,7 +2215,7 @@
                 <w:noProof/>
               </w:rPr>
               <w:drawing>
-                <wp:inline distT="0" distB="0" distL="0" distR="0" wp14:anchorId="1AE38FD1" wp14:editId="27110511">
+                <wp:inline distT="0" distB="0" distL="0" distR="0" wp14:anchorId="60FD5901" wp14:editId="724C6A8E">
                   <wp:extent cx="457200" cy="457200"/>
                   <wp:effectExtent l="0" t="0" r="0" b="0"/>
                   <wp:docPr id="27" name="Picture 27"/>
@@ -2084,7 +2267,7 @@
                 <w:noProof/>
               </w:rPr>
               <w:drawing>
-                <wp:inline distT="0" distB="0" distL="0" distR="0" wp14:anchorId="545C34E7" wp14:editId="7066766E">
+                <wp:inline distT="0" distB="0" distL="0" distR="0" wp14:anchorId="78A0B8B4" wp14:editId="48DAB99E">
                   <wp:extent cx="466344" cy="455664"/>
                   <wp:effectExtent l="0" t="0" r="3810" b="1905"/>
                   <wp:docPr id="17" name="Picture 17"/>
@@ -2130,7 +2313,7 @@
                 <w:noProof/>
               </w:rPr>
               <w:drawing>
-                <wp:inline distT="0" distB="0" distL="0" distR="0" wp14:anchorId="337A33B7" wp14:editId="721ECAFE">
+                <wp:inline distT="0" distB="0" distL="0" distR="0" wp14:anchorId="0A0FAF5A" wp14:editId="16C6D814">
                   <wp:extent cx="457200" cy="457200"/>
                   <wp:effectExtent l="0" t="0" r="0" b="0"/>
                   <wp:docPr id="33" name="Picture 33"/>
@@ -2176,7 +2359,7 @@
                 <w:noProof/>
               </w:rPr>
               <w:drawing>
-                <wp:inline distT="0" distB="0" distL="0" distR="0" wp14:anchorId="15E45EEE" wp14:editId="751A84C2">
+                <wp:inline distT="0" distB="0" distL="0" distR="0" wp14:anchorId="655C3C93" wp14:editId="1E8CADEB">
                   <wp:extent cx="457200" cy="457200"/>
                   <wp:effectExtent l="0" t="0" r="0" b="0"/>
                   <wp:docPr id="9" name="Picture 9"/>
@@ -2222,7 +2405,7 @@
                 <w:noProof/>
               </w:rPr>
               <w:drawing>
-                <wp:inline distT="0" distB="0" distL="0" distR="0" wp14:anchorId="21ECB027" wp14:editId="102E80D1">
+                <wp:inline distT="0" distB="0" distL="0" distR="0" wp14:anchorId="15F8D409" wp14:editId="05EB1193">
                   <wp:extent cx="457200" cy="457200"/>
                   <wp:effectExtent l="0" t="0" r="0" b="0"/>
                   <wp:docPr id="14" name="Picture 14"/>
@@ -2268,7 +2451,7 @@
                 <w:noProof/>
               </w:rPr>
               <w:drawing>
-                <wp:inline distT="0" distB="0" distL="0" distR="0" wp14:anchorId="45525EF5" wp14:editId="0411B1AD">
+                <wp:inline distT="0" distB="0" distL="0" distR="0" wp14:anchorId="260DDFA3" wp14:editId="7D4942A2">
                   <wp:extent cx="457200" cy="457200"/>
                   <wp:effectExtent l="0" t="0" r="0" b="0"/>
                   <wp:docPr id="24" name="Picture 24"/>
@@ -2314,7 +2497,7 @@
                 <w:noProof/>
               </w:rPr>
               <w:drawing>
-                <wp:inline distT="0" distB="0" distL="0" distR="0" wp14:anchorId="6246941B" wp14:editId="48ACB8EF">
+                <wp:inline distT="0" distB="0" distL="0" distR="0" wp14:anchorId="7E8E398F" wp14:editId="314314C4">
                   <wp:extent cx="457200" cy="457200"/>
                   <wp:effectExtent l="0" t="0" r="0" b="0"/>
                   <wp:docPr id="12" name="Picture 12"/>
@@ -2360,7 +2543,7 @@
                 <w:noProof/>
               </w:rPr>
               <w:drawing>
-                <wp:inline distT="0" distB="0" distL="0" distR="0" wp14:anchorId="2B539594" wp14:editId="409E0863">
+                <wp:inline distT="0" distB="0" distL="0" distR="0" wp14:anchorId="758079BE" wp14:editId="5CCB665B">
                   <wp:extent cx="457200" cy="457200"/>
                   <wp:effectExtent l="0" t="0" r="0" b="0"/>
                   <wp:docPr id="13" name="Picture 13"/>
@@ -2406,7 +2589,7 @@
                 <w:noProof/>
               </w:rPr>
               <w:drawing>
-                <wp:inline distT="0" distB="0" distL="0" distR="0" wp14:anchorId="35026877" wp14:editId="386E6EFA">
+                <wp:inline distT="0" distB="0" distL="0" distR="0" wp14:anchorId="0222A67A" wp14:editId="06593BA3">
                   <wp:extent cx="457200" cy="457200"/>
                   <wp:effectExtent l="0" t="0" r="0" b="0"/>
                   <wp:docPr id="23" name="Picture 23"/>
@@ -2452,7 +2635,7 @@
                 <w:noProof/>
               </w:rPr>
               <w:drawing>
-                <wp:inline distT="0" distB="0" distL="0" distR="0" wp14:anchorId="0542A068" wp14:editId="6810650F">
+                <wp:inline distT="0" distB="0" distL="0" distR="0" wp14:anchorId="2851A13A" wp14:editId="5EA303B4">
                   <wp:extent cx="457200" cy="457200"/>
                   <wp:effectExtent l="0" t="0" r="0" b="0"/>
                   <wp:docPr id="19" name="Picture 19"/>
@@ -2498,7 +2681,7 @@
                 <w:noProof/>
               </w:rPr>
               <w:drawing>
-                <wp:inline distT="0" distB="0" distL="0" distR="0" wp14:anchorId="06C4951C" wp14:editId="3E9907D9">
+                <wp:inline distT="0" distB="0" distL="0" distR="0" wp14:anchorId="2ED1F296" wp14:editId="47542CB9">
                   <wp:extent cx="457200" cy="457200"/>
                   <wp:effectExtent l="0" t="0" r="0" b="0"/>
                   <wp:docPr id="18" name="Picture 18"/>
@@ -2544,7 +2727,7 @@
                 <w:noProof/>
               </w:rPr>
               <w:drawing>
-                <wp:inline distT="0" distB="0" distL="0" distR="0" wp14:anchorId="12D74644" wp14:editId="67AF61E9">
+                <wp:inline distT="0" distB="0" distL="0" distR="0" wp14:anchorId="034492F2" wp14:editId="78C60A4E">
                   <wp:extent cx="457200" cy="457200"/>
                   <wp:effectExtent l="0" t="0" r="0" b="0"/>
                   <wp:docPr id="26" name="Picture 26"/>
@@ -2590,7 +2773,7 @@
                 <w:noProof/>
               </w:rPr>
               <w:drawing>
-                <wp:inline distT="0" distB="0" distL="0" distR="0" wp14:anchorId="3C978058" wp14:editId="1B23931A">
+                <wp:inline distT="0" distB="0" distL="0" distR="0" wp14:anchorId="60863B9C" wp14:editId="18A9C862">
                   <wp:extent cx="1506071" cy="457200"/>
                   <wp:effectExtent l="0" t="0" r="5715" b="0"/>
                   <wp:docPr id="8" name="Picture 8"/>
@@ -2642,7 +2825,7 @@
                 <w:noProof/>
               </w:rPr>
               <w:drawing>
-                <wp:inline distT="0" distB="0" distL="0" distR="0" wp14:anchorId="67BADDDB" wp14:editId="06DDF740">
+                <wp:inline distT="0" distB="0" distL="0" distR="0" wp14:anchorId="447922FB" wp14:editId="763FC6AE">
                   <wp:extent cx="1097280" cy="457200"/>
                   <wp:effectExtent l="0" t="0" r="0" b="0"/>
                   <wp:docPr id="21" name="Picture 21"/>
@@ -2688,7 +2871,7 @@
                 <w:noProof/>
               </w:rPr>
               <w:drawing>
-                <wp:inline distT="0" distB="0" distL="0" distR="0" wp14:anchorId="741E65D0" wp14:editId="4D34D5CC">
+                <wp:inline distT="0" distB="0" distL="0" distR="0" wp14:anchorId="07B5F6B4" wp14:editId="6AC603AC">
                   <wp:extent cx="1810512" cy="456987"/>
                   <wp:effectExtent l="0" t="0" r="0" b="635"/>
                   <wp:docPr id="31" name="Picture 31"/>
@@ -2734,7 +2917,7 @@
                 <w:noProof/>
               </w:rPr>
               <w:drawing>
-                <wp:inline distT="0" distB="0" distL="0" distR="0" wp14:anchorId="291E87F9" wp14:editId="135321D1">
+                <wp:inline distT="0" distB="0" distL="0" distR="0" wp14:anchorId="4987C4BC" wp14:editId="789345D2">
                   <wp:extent cx="457200" cy="457200"/>
                   <wp:effectExtent l="0" t="0" r="0" b="0"/>
                   <wp:docPr id="30" name="Picture 30"/>
@@ -2949,7 +3132,7 @@
   <w:tbl>
     <w:tblPr>
       <w:tblStyle w:val="TableGrid"/>
-      <w:tblW w:w="0" w:type="auto"/>
+      <w:tblW w:w="10801" w:type="dxa"/>
       <w:tblBorders>
         <w:top w:val="none" w:sz="0" w:space="0" w:color="auto"/>
         <w:left w:val="none" w:sz="0" w:space="0" w:color="auto"/>
@@ -2960,14 +3143,14 @@
       <w:tblLook w:val="04A0" w:firstRow="1" w:lastRow="0" w:firstColumn="1" w:lastColumn="0" w:noHBand="0" w:noVBand="1"/>
     </w:tblPr>
     <w:tblGrid>
-      <w:gridCol w:w="3596"/>
-      <w:gridCol w:w="3597"/>
+      <w:gridCol w:w="3420"/>
+      <w:gridCol w:w="3784"/>
       <w:gridCol w:w="3597"/>
     </w:tblGrid>
     <w:tr>
       <w:tc>
         <w:tcPr>
-          <w:tcW w:w="3596" w:type="dxa"/>
+          <w:tcW w:w="3420" w:type="dxa"/>
         </w:tcPr>
         <w:p>
           <w:pPr>
@@ -2976,29 +3159,59 @@
               <w:color w:val="000000" w:themeColor="text1"/>
             </w:rPr>
           </w:pPr>
-          <w:hyperlink r:id="rId1" w:history="1">
-            <w:r>
-              <w:rPr>
-                <w:rStyle w:val="Hyperlink"/>
-                <w:color w:val="000000" w:themeColor="text1"/>
-                <w:u w:val="none"/>
-              </w:rPr>
-              <w:t>pittenger.aaron@gmail.com</w:t>
-            </w:r>
-          </w:hyperlink>
+          <w:r>
+            <w:fldChar w:fldCharType="begin"/>
+          </w:r>
+          <w:r>
+            <w:instrText xml:space="preserve"> HYPERLINK "mailto:pittenger.aaron@gmail.com" </w:instrText>
+          </w:r>
+          <w:r>
+            <w:fldChar w:fldCharType="separate"/>
+          </w:r>
+          <w:r>
+            <w:rPr>
+              <w:rStyle w:val="Hyperlink"/>
+              <w:color w:val="000000" w:themeColor="text1"/>
+              <w:u w:val="none"/>
+            </w:rPr>
+            <w:t>pittenger.aaron@gmail.com</w:t>
+          </w:r>
+          <w:r>
+            <w:rPr>
+              <w:rStyle w:val="Hyperlink"/>
+              <w:color w:val="000000" w:themeColor="text1"/>
+              <w:u w:val="none"/>
+            </w:rPr>
+            <w:fldChar w:fldCharType="end"/>
+          </w:r>
         </w:p>
         <w:p>
           <w:pPr>
             <w:pStyle w:val="Header"/>
           </w:pPr>
           <w:r>
-            <w:t>+1.517.937.5543</w:t>
+            <w:t>+1.51</w:t>
+          </w:r>
+          <w:r>
+            <w:t>3</w:t>
+          </w:r>
+          <w:r>
+            <w:t>.</w:t>
+          </w:r>
+          <w:r>
+            <w:t>435</w:t>
+          </w:r>
+          <w:r>
+            <w:t>.</w:t>
+          </w:r>
+          <w:r>
+            <w:t>7713</w:t>
           </w:r>
         </w:p>
       </w:tc>
       <w:tc>
         <w:tcPr>
-          <w:tcW w:w="3597" w:type="dxa"/>
+          <w:tcW w:w="3784" w:type="dxa"/>
           <w:vAlign w:val="bottom"/>
         </w:tcPr>
         <w:p>
@@ -3023,11 +3236,11 @@
               <w:noProof/>
             </w:rPr>
             <w:drawing>
-              <wp:inline distT="0" distB="0" distL="0" distR="0">
+              <wp:inline distT="0" distB="0" distL="0" distR="0" wp14:anchorId="1DB6633D" wp14:editId="7909DEE4">
                 <wp:extent cx="228204" cy="211667"/>
                 <wp:effectExtent l="0" t="0" r="635" b="4445"/>
                 <wp:docPr id="35" name="Picture 35">
-                  <a:hlinkClick xmlns:a="http://schemas.openxmlformats.org/drawingml/2006/main" r:id="rId2"/>
+                  <a:hlinkClick xmlns:a="http://schemas.openxmlformats.org/drawingml/2006/main" r:id="rId1"/>
                 </wp:docPr>
                 <wp:cNvGraphicFramePr>
                   <a:graphicFrameLocks xmlns:a="http://schemas.openxmlformats.org/drawingml/2006/main" noChangeAspect="1"/>
@@ -3037,12 +3250,12 @@
                     <pic:pic xmlns:pic="http://schemas.openxmlformats.org/drawingml/2006/picture">
                       <pic:nvPicPr>
                         <pic:cNvPr id="34" name="Picture 34">
-                          <a:hlinkClick r:id="rId2"/>
+                          <a:hlinkClick r:id="rId1"/>
                         </pic:cNvPr>
                         <pic:cNvPicPr/>
                       </pic:nvPicPr>
                       <pic:blipFill>
-                        <a:blip r:embed="rId3">
+                        <a:blip r:embed="rId2">
                           <a:extLst>
                             <a:ext uri="{28A0092B-C50C-407E-A947-70E740481C1C}">
                               <a14:useLocalDpi xmlns:a14="http://schemas.microsoft.com/office/drawing/2010/main" val="0"/>
@@ -3068,6 +3281,56 @@
               </wp:inline>
             </w:drawing>
           </w:r>
+          <w:r>
+            <w:rPr>
+              <w:noProof/>
+            </w:rPr>
+            <w:drawing>
+              <wp:inline distT="0" distB="0" distL="0" distR="0" wp14:anchorId="3BFB3960" wp14:editId="3A2643B8">
+                <wp:extent cx="230588" cy="230588"/>
+                <wp:effectExtent l="0" t="0" r="0" b="0"/>
+                <wp:docPr id="1" name="Picture 1">
+                  <a:hlinkClick xmlns:a="http://schemas.openxmlformats.org/drawingml/2006/main" r:id="rId3"/>
+                </wp:docPr>
+                <wp:cNvGraphicFramePr>
+                  <a:graphicFrameLocks xmlns:a="http://schemas.openxmlformats.org/drawingml/2006/main" noChangeAspect="1"/>
+                </wp:cNvGraphicFramePr>
+                <a:graphic xmlns:a="http://schemas.openxmlformats.org/drawingml/2006/main">
+                  <a:graphicData uri="http://schemas.openxmlformats.org/drawingml/2006/picture">
+                    <pic:pic xmlns:pic="http://schemas.openxmlformats.org/drawingml/2006/picture">
+                      <pic:nvPicPr>
+                        <pic:cNvPr id="1" name="Picture 1">
+                          <a:hlinkClick r:id="rId3"/>
+                        </pic:cNvPr>
+                        <pic:cNvPicPr/>
+                      </pic:nvPicPr>
+                      <pic:blipFill>
+                        <a:blip r:embed="rId4">
+                          <a:extLst>
+                            <a:ext uri="{28A0092B-C50C-407E-A947-70E740481C1C}">
+                              <a14:useLocalDpi xmlns:a14="http://schemas.microsoft.com/office/drawing/2010/main" val="0"/>
+                            </a:ext>
+                          </a:extLst>
+                        </a:blip>
+                        <a:stretch>
+                          <a:fillRect/>
+                        </a:stretch>
+                      </pic:blipFill>
+                      <pic:spPr>
+                        <a:xfrm>
+                          <a:off x="0" y="0"/>
+                          <a:ext cx="250182" cy="250182"/>
+                        </a:xfrm>
+                        <a:prstGeom prst="rect">
+                          <a:avLst/>
+                        </a:prstGeom>
+                      </pic:spPr>
+                    </pic:pic>
+                  </a:graphicData>
+                </a:graphic>
+              </wp:inline>
+            </w:drawing>
+          </w:r>
         </w:p>
       </w:tc>
       <w:tc>
@@ -3080,7 +3343,7 @@
             <w:jc w:val="right"/>
           </w:pPr>
           <w:r>
-            <w:t>6104 Kensington Trail</w:t>
+            <w:t>3044 Secret Way</w:t>
           </w:r>
         </w:p>
         <w:p>
@@ -3089,13 +3352,15 @@
             <w:jc w:val="right"/>
           </w:pPr>
           <w:r>
-            <w:t>Liberty Twp</w:t>
+            <w:t xml:space="preserve">Commerce </w:t>
           </w:r>
+          <w:proofErr w:type="spellStart"/>
           <w:r>
-            <w:t>.</w:t>
+            <w:t>Twp</w:t>
           </w:r>
+          <w:proofErr w:type="spellEnd"/>
           <w:r>
-            <w:t>, OH 45044</w:t>
+            <w:t>, MI 48390</w:t>
           </w:r>
         </w:p>
       </w:tc>
@@ -3677,6 +3942,119 @@
     </w:lvl>
   </w:abstractNum>
   <w:abstractNum w:abstractNumId="5" w15:restartNumberingAfterBreak="0">
+    <w:nsid w:val="4C3C7110"/>
+    <w:multiLevelType w:val="hybridMultilevel"/>
+    <w:tmpl w:val="62C805DE"/>
+    <w:lvl w:ilvl="0" w:tplc="04090001">
+      <w:start w:val="1"/>
+      <w:numFmt w:val="bullet"/>
+      <w:lvlText w:val=""/>
+      <w:lvlJc w:val="left"/>
+      <w:pPr>
+        <w:ind w:left="720" w:hanging="360"/>
+      </w:pPr>
+      <w:rPr>
+        <w:rFonts w:ascii="Symbol" w:hAnsi="Symbol" w:hint="default"/>
+      </w:rPr>
+    </w:lvl>
+    <w:lvl w:ilvl="1" w:tplc="04090003" w:tentative="1">
+      <w:start w:val="1"/>
+      <w:numFmt w:val="bullet"/>
+      <w:lvlText w:val="o"/>
+      <w:lvlJc w:val="left"/>
+      <w:pPr>
+        <w:ind w:left="1440" w:hanging="360"/>
+      </w:pPr>
+      <w:rPr>
+        <w:rFonts w:ascii="Courier New" w:hAnsi="Courier New" w:cs="Courier New" w:hint="default"/>
+      </w:rPr>
+    </w:lvl>
+    <w:lvl w:ilvl="2" w:tplc="04090005" w:tentative="1">
+      <w:start w:val="1"/>
+      <w:numFmt w:val="bullet"/>
+      <w:lvlText w:val=""/>
+      <w:lvlJc w:val="left"/>
+      <w:pPr>
+        <w:ind w:left="2160" w:hanging="360"/>
+      </w:pPr>
+      <w:rPr>
+        <w:rFonts w:ascii="Wingdings" w:hAnsi="Wingdings" w:hint="default"/>
+      </w:rPr>
+    </w:lvl>
+    <w:lvl w:ilvl="3" w:tplc="04090001" w:tentative="1">
+      <w:start w:val="1"/>
+      <w:numFmt w:val="bullet"/>
+      <w:lvlText w:val=""/>
+      <w:lvlJc w:val="left"/>
+      <w:pPr>
+        <w:ind w:left="2880" w:hanging="360"/>
+      </w:pPr>
+      <w:rPr>
+        <w:rFonts w:ascii="Symbol" w:hAnsi="Symbol" w:hint="default"/>
+      </w:rPr>
+    </w:lvl>
+    <w:lvl w:ilvl="4" w:tplc="04090003" w:tentative="1">
+      <w:start w:val="1"/>
+      <w:numFmt w:val="bullet"/>
+      <w:lvlText w:val="o"/>
+      <w:lvlJc w:val="left"/>
+      <w:pPr>
+        <w:ind w:left="3600" w:hanging="360"/>
+      </w:pPr>
+      <w:rPr>
+        <w:rFonts w:ascii="Courier New" w:hAnsi="Courier New" w:cs="Courier New" w:hint="default"/>
+      </w:rPr>
+    </w:lvl>
+    <w:lvl w:ilvl="5" w:tplc="04090005" w:tentative="1">
+      <w:start w:val="1"/>
+      <w:numFmt w:val="bullet"/>
+      <w:lvlText w:val=""/>
+      <w:lvlJc w:val="left"/>
+      <w:pPr>
+        <w:ind w:left="4320" w:hanging="360"/>
+      </w:pPr>
+      <w:rPr>
+        <w:rFonts w:ascii="Wingdings" w:hAnsi="Wingdings" w:hint="default"/>
+      </w:rPr>
+    </w:lvl>
+    <w:lvl w:ilvl="6" w:tplc="04090001" w:tentative="1">
+      <w:start w:val="1"/>
+      <w:numFmt w:val="bullet"/>
+      <w:lvlText w:val=""/>
+      <w:lvlJc w:val="left"/>
+      <w:pPr>
+        <w:ind w:left="5040" w:hanging="360"/>
+      </w:pPr>
+      <w:rPr>
+        <w:rFonts w:ascii="Symbol" w:hAnsi="Symbol" w:hint="default"/>
+      </w:rPr>
+    </w:lvl>
+    <w:lvl w:ilvl="7" w:tplc="04090003" w:tentative="1">
+      <w:start w:val="1"/>
+      <w:numFmt w:val="bullet"/>
+      <w:lvlText w:val="o"/>
+      <w:lvlJc w:val="left"/>
+      <w:pPr>
+        <w:ind w:left="5760" w:hanging="360"/>
+      </w:pPr>
+      <w:rPr>
+        <w:rFonts w:ascii="Courier New" w:hAnsi="Courier New" w:cs="Courier New" w:hint="default"/>
+      </w:rPr>
+    </w:lvl>
+    <w:lvl w:ilvl="8" w:tplc="04090005" w:tentative="1">
+      <w:start w:val="1"/>
+      <w:numFmt w:val="bullet"/>
+      <w:lvlText w:val=""/>
+      <w:lvlJc w:val="left"/>
+      <w:pPr>
+        <w:ind w:left="6480" w:hanging="360"/>
+      </w:pPr>
+      <w:rPr>
+        <w:rFonts w:ascii="Wingdings" w:hAnsi="Wingdings" w:hint="default"/>
+      </w:rPr>
+    </w:lvl>
+  </w:abstractNum>
+  <w:abstractNum w:abstractNumId="6" w15:restartNumberingAfterBreak="0">
     <w:nsid w:val="7449553A"/>
     <w:multiLevelType w:val="hybridMultilevel"/>
     <w:tmpl w:val="A9CED82C"/>
@@ -3799,13 +4177,16 @@
     <w:abstractNumId w:val="2"/>
   </w:num>
   <w:num w:numId="4">
-    <w:abstractNumId w:val="5"/>
+    <w:abstractNumId w:val="6"/>
   </w:num>
   <w:num w:numId="5">
     <w:abstractNumId w:val="4"/>
   </w:num>
   <w:num w:numId="6">
     <w:abstractNumId w:val="0"/>
+  </w:num>
+  <w:num w:numId="7">
+    <w:abstractNumId w:val="5"/>
   </w:num>
 </w:numbering>
 </file>
@@ -4588,7 +4969,7 @@
 </file>
 
 <file path=customXml/itemProps1.xml><?xml version="1.0" encoding="utf-8"?>
-<ds:datastoreItem xmlns:ds="http://schemas.openxmlformats.org/officeDocument/2006/customXml" ds:itemID="{7AD764C6-7922-DB4D-AABB-F7EF63A9D6A9}">
+<ds:datastoreItem xmlns:ds="http://schemas.openxmlformats.org/officeDocument/2006/customXml" ds:itemID="{23AB37E0-9E1C-C54F-8881-29A3DBD83295}">
   <ds:schemaRefs>
     <ds:schemaRef ds:uri="http://schemas.openxmlformats.org/officeDocument/2006/bibliography"/>
   </ds:schemaRefs>

</xml_diff>